<commit_message>
Updates to NSF proposal
nice draft complete - now to send out for comments
</commit_message>
<xml_diff>
--- a/Educated Eavesdropping One-Page Summary.docx
+++ b/Educated Eavesdropping One-Page Summary.docx
@@ -28,57 +28,36 @@
         <w:t>Abstract:</w:t>
       </w:r>
       <w:r>
-        <w:t xml:space="preserve"> The inherent variability of wireless fading channels, also known as the link signature, has recently attracted attention as a potential source of random numbers for symmetric key generation.  The technique is attractive because</w:t>
-      </w:r>
-    </w:p>
-    <w:p>
-      <w:pPr>
-        <w:pStyle w:val="ListParagraph"/>
-        <w:numPr>
-          <w:ilvl w:val="0"/>
-          <w:numId w:val="1"/>
-        </w:numPr>
-      </w:pPr>
-      <w:r>
-        <w:t>No requirement to physically meet for key distribution because of reciprocity</w:t>
-      </w:r>
-    </w:p>
-    <w:p>
-      <w:pPr>
-        <w:pStyle w:val="ListParagraph"/>
-        <w:numPr>
-          <w:ilvl w:val="0"/>
-          <w:numId w:val="1"/>
-        </w:numPr>
-      </w:pPr>
-      <w:r>
-        <w:t xml:space="preserve">Key agreement like </w:t>
-      </w:r>
-      <w:proofErr w:type="spellStart"/>
-      <w:r>
-        <w:t>Diffie-Helman</w:t>
-      </w:r>
-      <w:proofErr w:type="spellEnd"/>
-      <w:r>
-        <w:t xml:space="preserve"> is computationally intensive and runs down mobile batteries</w:t>
-      </w:r>
-    </w:p>
-    <w:p>
-      <w:pPr>
-        <w:pStyle w:val="ListParagraph"/>
-        <w:numPr>
-          <w:ilvl w:val="0"/>
-          <w:numId w:val="1"/>
-        </w:numPr>
-      </w:pPr>
-      <w:r>
-        <w:t>Could potentially be information theoretically secure (ok against high-performance &amp; quantum computing) because it depends on something that is actually random rather than the computational difficulty of an inverse problem</w:t>
+        <w:t xml:space="preserve"> The inherent variability of wireless fading channels, also known as the link signature, has recently attracted attention as a potential source of random numbers for symmetric key generation.  The </w:t>
+      </w:r>
+      <w:r>
+        <w:t xml:space="preserve">channel’s reciprocity allows the nodes to agree on a key without physically meeting.  It is particularly attractive </w:t>
+      </w:r>
+      <w:r>
+        <w:t xml:space="preserve">in cases where two parties </w:t>
+      </w:r>
+      <w:commentRangeStart w:id="0"/>
+      <w:r>
+        <w:t>cannot pre-ar</w:t>
+      </w:r>
+      <w:r>
+        <w:t xml:space="preserve">range or securely exchange keys. </w:t>
+      </w:r>
+      <w:commentRangeEnd w:id="0"/>
+      <w:r>
+        <w:rPr>
+          <w:rStyle w:val="CommentReference"/>
+        </w:rPr>
+        <w:commentReference w:id="0"/>
       </w:r>
     </w:p>
     <w:p/>
     <w:p>
       <w:r>
-        <w:t xml:space="preserve">Encryption keying based on wireless link signatures cannot be adopted unless </w:t>
+        <w:t>Despite its unique features, e</w:t>
+      </w:r>
+      <w:r>
+        <w:t xml:space="preserve">ncryption keying based on wireless link signatures cannot be adopted unless </w:t>
       </w:r>
       <w:r>
         <w:t xml:space="preserve">its </w:t>
@@ -87,16 +66,22 @@
         <w:t xml:space="preserve">level of security is quantifiable.  Because of the structure of the problem, this takes the form of a minimum secure distance beyond which eavesdroppers cannot estimate the link signature between legitimate nodes. </w:t>
       </w:r>
       <w:r>
-        <w:t xml:space="preserve">This is typically accomplished by examination of the channel correlation function’s spatial variation.  We argue that the channel correlation function is not an appropriate metric because the mutual information between channel samples </w:t>
+        <w:t xml:space="preserve">This is typically accomplished by examination of the channel correlation function’s spatial variation.  We argue that the channel correlation function is not an appropriate metric because </w:t>
+      </w:r>
+      <w:r>
+        <w:t xml:space="preserve">environmental parameters, and thus </w:t>
+      </w:r>
+      <w:r>
+        <w:t>the mutual info</w:t>
+      </w:r>
+      <w:r>
+        <w:t xml:space="preserve">rmation between channel samples, </w:t>
       </w:r>
       <w:r>
         <w:t>can vary</w:t>
       </w:r>
       <w:r>
         <w:t xml:space="preserve"> much more slowly than the </w:t>
-      </w:r>
-      <w:r>
-        <w:t xml:space="preserve">(typically oscillatory) </w:t>
       </w:r>
       <w:r>
         <w:t>correlation function</w:t>
@@ -107,46 +92,67 @@
     </w:p>
     <w:p/>
     <w:p>
-      <w:r>
-        <w:t>T</w:t>
+      <w:commentRangeStart w:id="1"/>
+      <w:r>
+        <w:t>It is already clear that t</w:t>
       </w:r>
       <w:r>
         <w:t xml:space="preserve">he widespread assumption that the </w:t>
       </w:r>
       <w:r>
-        <w:t>channel is secure beyond a half wavelength has been shown to be</w:t>
+        <w:t xml:space="preserve">channel is secure beyond a half wavelength </w:t>
+      </w:r>
+      <w:r>
+        <w:t>is</w:t>
       </w:r>
       <w:r>
         <w:t xml:space="preserve"> inapplicable for certain channels wit</w:t>
       </w:r>
       <w:r>
-        <w:t>h low angular spread (He 2013).  However, that analysis</w:t>
-      </w:r>
-      <w:r>
-        <w:t xml:space="preserve"> </w:t>
-      </w:r>
-      <w:r>
-        <w:t>depends on the channel correlation function and does not capture situations where the correlation function is highly oscillatory but the environmental parameters of the channel do not change.</w:t>
+        <w:t xml:space="preserve">h low angular spread (He </w:t>
+      </w:r>
+      <w:r>
+        <w:rPr>
+          <w:i/>
+        </w:rPr>
+        <w:t>et al</w:t>
+      </w:r>
+      <w:r>
+        <w:t xml:space="preserve">., </w:t>
+      </w:r>
+      <w:r>
+        <w:t xml:space="preserve">2013).  However, </w:t>
+      </w:r>
+      <w:r>
+        <w:t xml:space="preserve">our </w:t>
+      </w:r>
+      <w:r>
+        <w:t>preliminary results have shown that eavesdroppers may also estimate channels with wide angular spread and highly oscillatory correlation functions if the environmental parameters do not change rapidly.</w:t>
+      </w:r>
+      <w:commentRangeEnd w:id="1"/>
+      <w:r>
+        <w:rPr>
+          <w:rStyle w:val="CommentReference"/>
+        </w:rPr>
+        <w:commentReference w:id="1"/>
       </w:r>
     </w:p>
     <w:p/>
     <w:p>
       <w:r>
-        <w:t>Toward that end, t</w:t>
-      </w:r>
-      <w:r>
-        <w:t>his work undertakes a more general analysis that includes all spatially non-</w:t>
-      </w:r>
-      <w:proofErr w:type="spellStart"/>
-      <w:r>
-        <w:t>ergodic</w:t>
-      </w:r>
-      <w:proofErr w:type="spellEnd"/>
-      <w:r>
-        <w:t xml:space="preserve"> channels</w:t>
-      </w:r>
-      <w:r>
-        <w:t xml:space="preserve"> and is based on the mutual information rather than the correlation function</w:t>
+        <w:t>The proposed analysis</w:t>
+      </w:r>
+      <w:r>
+        <w:t xml:space="preserve"> includes all spatially non-ergodic channels</w:t>
+      </w:r>
+      <w:r>
+        <w:t xml:space="preserve"> and is based on mutual information</w:t>
+      </w:r>
+      <w:r>
+        <w:t xml:space="preserve"> and estimation theory</w:t>
+      </w:r>
+      <w:r>
+        <w:t xml:space="preserve"> rather than the correlation function</w:t>
       </w:r>
       <w:r>
         <w:t xml:space="preserve">. </w:t>
@@ -158,10 +164,7 @@
         <w:t>uantify eavesdropper capabilities in general</w:t>
       </w:r>
       <w:r>
-        <w:t xml:space="preserve"> using estimation theory and dir</w:t>
-      </w:r>
-      <w:r>
-        <w:t>ection finding techniques</w:t>
+        <w:t xml:space="preserve"> through both analysis and experimentation</w:t>
       </w:r>
       <w:r>
         <w:t>.  Second, the project will identify</w:t>
@@ -183,18 +186,82 @@
         <w:t>Intellectual Merit:</w:t>
       </w:r>
       <w:r>
-        <w:t xml:space="preserve"> The applicability of link signature keying depends on quantitative security analysis.  The mutual information based approach proposed here is a fundamentally new technique for </w:t>
+        <w:t xml:space="preserve"> The </w:t>
+      </w:r>
+      <w:r>
+        <w:t xml:space="preserve">hybrid estimation theory and </w:t>
+      </w:r>
+      <w:r>
+        <w:t xml:space="preserve">mutual information based approach proposed here is a fundamentally new technique for </w:t>
       </w:r>
       <w:r>
         <w:t>evaluating</w:t>
       </w:r>
-      <w:bookmarkStart w:id="0" w:name="_GoBack"/>
-      <w:bookmarkEnd w:id="0"/>
       <w:r>
         <w:t xml:space="preserve"> the security of link signature security.  </w:t>
       </w:r>
     </w:p>
     <w:p/>
+    <w:p>
+      <w:pPr>
+        <w:rPr>
+          <w:b/>
+          <w:i/>
+        </w:rPr>
+      </w:pPr>
+      <w:r>
+        <w:rPr>
+          <w:b/>
+          <w:i/>
+        </w:rPr>
+        <w:t xml:space="preserve">Broader Impact: </w:t>
+      </w:r>
+      <w:r>
+        <w:t>This work will result in a s</w:t>
+      </w:r>
+      <w:r>
+        <w:t>ignificant advance toward practical applica</w:t>
+      </w:r>
+      <w:r>
+        <w:t>bility</w:t>
+      </w:r>
+      <w:r>
+        <w:t xml:space="preserve"> of link signature keying</w:t>
+      </w:r>
+      <w:r>
+        <w:t xml:space="preserve">.  </w:t>
+      </w:r>
+      <w:r>
+        <w:t>It</w:t>
+      </w:r>
+      <w:r>
+        <w:t xml:space="preserve"> will provide</w:t>
+      </w:r>
+      <w:r>
+        <w:t xml:space="preserve"> interdisciplinary</w:t>
+      </w:r>
+      <w:r>
+        <w:t xml:space="preserve"> mentorship and training </w:t>
+      </w:r>
+      <w:r>
+        <w:t xml:space="preserve">opportunities </w:t>
+      </w:r>
+      <w:r>
+        <w:t xml:space="preserve">to </w:t>
+      </w:r>
+      <w:r>
+        <w:t xml:space="preserve">graduate and undergraduate students </w:t>
+      </w:r>
+      <w:r>
+        <w:t>in</w:t>
+      </w:r>
+      <w:r>
+        <w:t xml:space="preserve"> the most diverse student body in New England</w:t>
+      </w:r>
+      <w:r>
+        <w:t xml:space="preserve">.  </w:t>
+      </w:r>
+    </w:p>
     <w:sectPr>
       <w:pgSz w:w="12240" w:h="15840"/>
       <w:pgMar w:top="1440" w:right="1800" w:bottom="1440" w:left="1800" w:header="720" w:footer="720" w:gutter="0"/>
@@ -205,6 +272,51 @@
 </w:document>
 </file>
 
+<file path=word/comments.xml><?xml version="1.0" encoding="utf-8"?>
+<w:comments xmlns:wpc="http://schemas.microsoft.com/office/word/2010/wordprocessingCanvas" xmlns:mo="http://schemas.microsoft.com/office/mac/office/2008/main" xmlns:mc="http://schemas.openxmlformats.org/markup-compatibility/2006" xmlns:mv="urn:schemas-microsoft-com:mac:vml" xmlns:o="urn:schemas-microsoft-com:office:office" xmlns:r="http://schemas.openxmlformats.org/officeDocument/2006/relationships" xmlns:m="http://schemas.openxmlformats.org/officeDocument/2006/math" xmlns:v="urn:schemas-microsoft-com:vml" xmlns:wp14="http://schemas.microsoft.com/office/word/2010/wordprocessingDrawing" xmlns:wp="http://schemas.openxmlformats.org/drawingml/2006/wordprocessingDrawing" xmlns:w10="urn:schemas-microsoft-com:office:word" xmlns:w="http://schemas.openxmlformats.org/wordprocessingml/2006/main" xmlns:w14="http://schemas.microsoft.com/office/word/2010/wordml" xmlns:wpg="http://schemas.microsoft.com/office/word/2010/wordprocessingGroup" xmlns:wpi="http://schemas.microsoft.com/office/word/2010/wordprocessingInk" xmlns:wne="http://schemas.microsoft.com/office/word/2006/wordml" xmlns:wps="http://schemas.microsoft.com/office/word/2010/wordprocessingShape" mc:Ignorable="w14 wp14">
+  <w:comment w:id="0" w:author="Kiersten Kerby-Patel" w:date="2015-07-10T12:46:00Z" w:initials="KK">
+    <w:p>
+      <w:pPr>
+        <w:pStyle w:val="CommentText"/>
+      </w:pPr>
+      <w:r>
+        <w:rPr>
+          <w:rStyle w:val="CommentReference"/>
+        </w:rPr>
+        <w:annotationRef/>
+      </w:r>
+      <w:r>
+        <w:t xml:space="preserve">May be due to low power/computational ability at the nodes or </w:t>
+      </w:r>
+      <w:r>
+        <w:t>high power/quantum computing on the part of the eavesdropper.</w:t>
+      </w:r>
+    </w:p>
+  </w:comment>
+  <w:comment w:id="1" w:author="Kiersten Kerby-Patel" w:date="2015-07-10T12:49:00Z" w:initials="KK">
+    <w:p>
+      <w:pPr>
+        <w:pStyle w:val="CommentText"/>
+      </w:pPr>
+      <w:r>
+        <w:rPr>
+          <w:rStyle w:val="CommentReference"/>
+        </w:rPr>
+        <w:annotationRef/>
+      </w:r>
+      <w:r>
+        <w:t>I would like it if this paragraph was less directly critical but still pointed out the newness and generality of this approach vs. the He paper</w:t>
+      </w:r>
+      <w:bookmarkStart w:id="2" w:name="_GoBack"/>
+      <w:bookmarkEnd w:id="2"/>
+      <w:r>
+        <w:t>.</w:t>
+      </w:r>
+    </w:p>
+  </w:comment>
+</w:comments>
+</file>
+
 <file path=word/numbering.xml><?xml version="1.0" encoding="utf-8"?>
 <w:numbering xmlns:wpc="http://schemas.microsoft.com/office/word/2010/wordprocessingCanvas" xmlns:mo="http://schemas.microsoft.com/office/mac/office/2008/main" xmlns:mc="http://schemas.openxmlformats.org/markup-compatibility/2006" xmlns:mv="urn:schemas-microsoft-com:mac:vml" xmlns:o="urn:schemas-microsoft-com:office:office" xmlns:r="http://schemas.openxmlformats.org/officeDocument/2006/relationships" xmlns:m="http://schemas.openxmlformats.org/officeDocument/2006/math" xmlns:v="urn:schemas-microsoft-com:vml" xmlns:wp14="http://schemas.microsoft.com/office/word/2010/wordprocessingDrawing" xmlns:wp="http://schemas.openxmlformats.org/drawingml/2006/wordprocessingDrawing" xmlns:w10="urn:schemas-microsoft-com:office:word" xmlns:w="http://schemas.openxmlformats.org/wordprocessingml/2006/main" xmlns:w14="http://schemas.microsoft.com/office/word/2010/wordml" xmlns:wpg="http://schemas.microsoft.com/office/word/2010/wordprocessingGroup" xmlns:wpi="http://schemas.microsoft.com/office/word/2010/wordprocessingInk" xmlns:wne="http://schemas.microsoft.com/office/word/2006/wordml" xmlns:wps="http://schemas.microsoft.com/office/word/2010/wordprocessingShape" mc:Ignorable="w14 wp14">
   <w:abstractNum w:abstractNumId="0">
@@ -433,11 +545,127 @@
       </w:rPr>
     </w:lvl>
   </w:abstractNum>
+  <w:abstractNum w:abstractNumId="2">
+    <w:nsid w:val="3979221D"/>
+    <w:multiLevelType w:val="hybridMultilevel"/>
+    <w:tmpl w:val="B0DEAD4A"/>
+    <w:lvl w:ilvl="0" w:tplc="04090001">
+      <w:start w:val="1"/>
+      <w:numFmt w:val="bullet"/>
+      <w:lvlText w:val=""/>
+      <w:lvlJc w:val="left"/>
+      <w:pPr>
+        <w:ind w:left="720" w:hanging="360"/>
+      </w:pPr>
+      <w:rPr>
+        <w:rFonts w:ascii="Symbol" w:hAnsi="Symbol" w:hint="default"/>
+      </w:rPr>
+    </w:lvl>
+    <w:lvl w:ilvl="1" w:tplc="04090003" w:tentative="1">
+      <w:start w:val="1"/>
+      <w:numFmt w:val="bullet"/>
+      <w:lvlText w:val="o"/>
+      <w:lvlJc w:val="left"/>
+      <w:pPr>
+        <w:ind w:left="1440" w:hanging="360"/>
+      </w:pPr>
+      <w:rPr>
+        <w:rFonts w:ascii="Courier New" w:hAnsi="Courier New" w:hint="default"/>
+      </w:rPr>
+    </w:lvl>
+    <w:lvl w:ilvl="2" w:tplc="04090005" w:tentative="1">
+      <w:start w:val="1"/>
+      <w:numFmt w:val="bullet"/>
+      <w:lvlText w:val=""/>
+      <w:lvlJc w:val="left"/>
+      <w:pPr>
+        <w:ind w:left="2160" w:hanging="360"/>
+      </w:pPr>
+      <w:rPr>
+        <w:rFonts w:ascii="Wingdings" w:hAnsi="Wingdings" w:hint="default"/>
+      </w:rPr>
+    </w:lvl>
+    <w:lvl w:ilvl="3" w:tplc="04090001" w:tentative="1">
+      <w:start w:val="1"/>
+      <w:numFmt w:val="bullet"/>
+      <w:lvlText w:val=""/>
+      <w:lvlJc w:val="left"/>
+      <w:pPr>
+        <w:ind w:left="2880" w:hanging="360"/>
+      </w:pPr>
+      <w:rPr>
+        <w:rFonts w:ascii="Symbol" w:hAnsi="Symbol" w:hint="default"/>
+      </w:rPr>
+    </w:lvl>
+    <w:lvl w:ilvl="4" w:tplc="04090003" w:tentative="1">
+      <w:start w:val="1"/>
+      <w:numFmt w:val="bullet"/>
+      <w:lvlText w:val="o"/>
+      <w:lvlJc w:val="left"/>
+      <w:pPr>
+        <w:ind w:left="3600" w:hanging="360"/>
+      </w:pPr>
+      <w:rPr>
+        <w:rFonts w:ascii="Courier New" w:hAnsi="Courier New" w:hint="default"/>
+      </w:rPr>
+    </w:lvl>
+    <w:lvl w:ilvl="5" w:tplc="04090005" w:tentative="1">
+      <w:start w:val="1"/>
+      <w:numFmt w:val="bullet"/>
+      <w:lvlText w:val=""/>
+      <w:lvlJc w:val="left"/>
+      <w:pPr>
+        <w:ind w:left="4320" w:hanging="360"/>
+      </w:pPr>
+      <w:rPr>
+        <w:rFonts w:ascii="Wingdings" w:hAnsi="Wingdings" w:hint="default"/>
+      </w:rPr>
+    </w:lvl>
+    <w:lvl w:ilvl="6" w:tplc="04090001" w:tentative="1">
+      <w:start w:val="1"/>
+      <w:numFmt w:val="bullet"/>
+      <w:lvlText w:val=""/>
+      <w:lvlJc w:val="left"/>
+      <w:pPr>
+        <w:ind w:left="5040" w:hanging="360"/>
+      </w:pPr>
+      <w:rPr>
+        <w:rFonts w:ascii="Symbol" w:hAnsi="Symbol" w:hint="default"/>
+      </w:rPr>
+    </w:lvl>
+    <w:lvl w:ilvl="7" w:tplc="04090003" w:tentative="1">
+      <w:start w:val="1"/>
+      <w:numFmt w:val="bullet"/>
+      <w:lvlText w:val="o"/>
+      <w:lvlJc w:val="left"/>
+      <w:pPr>
+        <w:ind w:left="5760" w:hanging="360"/>
+      </w:pPr>
+      <w:rPr>
+        <w:rFonts w:ascii="Courier New" w:hAnsi="Courier New" w:hint="default"/>
+      </w:rPr>
+    </w:lvl>
+    <w:lvl w:ilvl="8" w:tplc="04090005" w:tentative="1">
+      <w:start w:val="1"/>
+      <w:numFmt w:val="bullet"/>
+      <w:lvlText w:val=""/>
+      <w:lvlJc w:val="left"/>
+      <w:pPr>
+        <w:ind w:left="6480" w:hanging="360"/>
+      </w:pPr>
+      <w:rPr>
+        <w:rFonts w:ascii="Wingdings" w:hAnsi="Wingdings" w:hint="default"/>
+      </w:rPr>
+    </w:lvl>
+  </w:abstractNum>
   <w:num w:numId="1">
     <w:abstractNumId w:val="1"/>
   </w:num>
   <w:num w:numId="2">
     <w:abstractNumId w:val="0"/>
+  </w:num>
+  <w:num w:numId="3">
+    <w:abstractNumId w:val="2"/>
   </w:num>
 </w:numbering>
 </file>
@@ -710,6 +938,92 @@
       <w:contextualSpacing/>
     </w:pPr>
   </w:style>
+  <w:style w:type="character" w:styleId="CommentReference">
+    <w:name w:val="annotation reference"/>
+    <w:basedOn w:val="DefaultParagraphFont"/>
+    <w:uiPriority w:val="99"/>
+    <w:semiHidden/>
+    <w:unhideWhenUsed/>
+    <w:rsid w:val="00A85A87"/>
+    <w:rPr>
+      <w:sz w:val="18"/>
+      <w:szCs w:val="18"/>
+    </w:rPr>
+  </w:style>
+  <w:style w:type="paragraph" w:styleId="CommentText">
+    <w:name w:val="annotation text"/>
+    <w:basedOn w:val="Normal"/>
+    <w:link w:val="CommentTextChar"/>
+    <w:uiPriority w:val="99"/>
+    <w:semiHidden/>
+    <w:unhideWhenUsed/>
+    <w:rsid w:val="00A85A87"/>
+  </w:style>
+  <w:style w:type="character" w:customStyle="1" w:styleId="CommentTextChar">
+    <w:name w:val="Comment Text Char"/>
+    <w:basedOn w:val="DefaultParagraphFont"/>
+    <w:link w:val="CommentText"/>
+    <w:uiPriority w:val="99"/>
+    <w:semiHidden/>
+    <w:rsid w:val="00A85A87"/>
+  </w:style>
+  <w:style w:type="paragraph" w:styleId="CommentSubject">
+    <w:name w:val="annotation subject"/>
+    <w:basedOn w:val="CommentText"/>
+    <w:next w:val="CommentText"/>
+    <w:link w:val="CommentSubjectChar"/>
+    <w:uiPriority w:val="99"/>
+    <w:semiHidden/>
+    <w:unhideWhenUsed/>
+    <w:rsid w:val="00A85A87"/>
+    <w:rPr>
+      <w:b/>
+      <w:bCs/>
+      <w:sz w:val="20"/>
+      <w:szCs w:val="20"/>
+    </w:rPr>
+  </w:style>
+  <w:style w:type="character" w:customStyle="1" w:styleId="CommentSubjectChar">
+    <w:name w:val="Comment Subject Char"/>
+    <w:basedOn w:val="CommentTextChar"/>
+    <w:link w:val="CommentSubject"/>
+    <w:uiPriority w:val="99"/>
+    <w:semiHidden/>
+    <w:rsid w:val="00A85A87"/>
+    <w:rPr>
+      <w:b/>
+      <w:bCs/>
+      <w:sz w:val="20"/>
+      <w:szCs w:val="20"/>
+    </w:rPr>
+  </w:style>
+  <w:style w:type="paragraph" w:styleId="BalloonText">
+    <w:name w:val="Balloon Text"/>
+    <w:basedOn w:val="Normal"/>
+    <w:link w:val="BalloonTextChar"/>
+    <w:uiPriority w:val="99"/>
+    <w:semiHidden/>
+    <w:unhideWhenUsed/>
+    <w:rsid w:val="00A85A87"/>
+    <w:rPr>
+      <w:rFonts w:ascii="Lucida Grande" w:hAnsi="Lucida Grande" w:cs="Lucida Grande"/>
+      <w:sz w:val="18"/>
+      <w:szCs w:val="18"/>
+    </w:rPr>
+  </w:style>
+  <w:style w:type="character" w:customStyle="1" w:styleId="BalloonTextChar">
+    <w:name w:val="Balloon Text Char"/>
+    <w:basedOn w:val="DefaultParagraphFont"/>
+    <w:link w:val="BalloonText"/>
+    <w:uiPriority w:val="99"/>
+    <w:semiHidden/>
+    <w:rsid w:val="00A85A87"/>
+    <w:rPr>
+      <w:rFonts w:ascii="Lucida Grande" w:hAnsi="Lucida Grande" w:cs="Lucida Grande"/>
+      <w:sz w:val="18"/>
+      <w:szCs w:val="18"/>
+    </w:rPr>
+  </w:style>
 </w:styles>
 </file>
 
@@ -980,6 +1294,92 @@
       <w:ind w:left="720"/>
       <w:contextualSpacing/>
     </w:pPr>
+  </w:style>
+  <w:style w:type="character" w:styleId="CommentReference">
+    <w:name w:val="annotation reference"/>
+    <w:basedOn w:val="DefaultParagraphFont"/>
+    <w:uiPriority w:val="99"/>
+    <w:semiHidden/>
+    <w:unhideWhenUsed/>
+    <w:rsid w:val="00A85A87"/>
+    <w:rPr>
+      <w:sz w:val="18"/>
+      <w:szCs w:val="18"/>
+    </w:rPr>
+  </w:style>
+  <w:style w:type="paragraph" w:styleId="CommentText">
+    <w:name w:val="annotation text"/>
+    <w:basedOn w:val="Normal"/>
+    <w:link w:val="CommentTextChar"/>
+    <w:uiPriority w:val="99"/>
+    <w:semiHidden/>
+    <w:unhideWhenUsed/>
+    <w:rsid w:val="00A85A87"/>
+  </w:style>
+  <w:style w:type="character" w:customStyle="1" w:styleId="CommentTextChar">
+    <w:name w:val="Comment Text Char"/>
+    <w:basedOn w:val="DefaultParagraphFont"/>
+    <w:link w:val="CommentText"/>
+    <w:uiPriority w:val="99"/>
+    <w:semiHidden/>
+    <w:rsid w:val="00A85A87"/>
+  </w:style>
+  <w:style w:type="paragraph" w:styleId="CommentSubject">
+    <w:name w:val="annotation subject"/>
+    <w:basedOn w:val="CommentText"/>
+    <w:next w:val="CommentText"/>
+    <w:link w:val="CommentSubjectChar"/>
+    <w:uiPriority w:val="99"/>
+    <w:semiHidden/>
+    <w:unhideWhenUsed/>
+    <w:rsid w:val="00A85A87"/>
+    <w:rPr>
+      <w:b/>
+      <w:bCs/>
+      <w:sz w:val="20"/>
+      <w:szCs w:val="20"/>
+    </w:rPr>
+  </w:style>
+  <w:style w:type="character" w:customStyle="1" w:styleId="CommentSubjectChar">
+    <w:name w:val="Comment Subject Char"/>
+    <w:basedOn w:val="CommentTextChar"/>
+    <w:link w:val="CommentSubject"/>
+    <w:uiPriority w:val="99"/>
+    <w:semiHidden/>
+    <w:rsid w:val="00A85A87"/>
+    <w:rPr>
+      <w:b/>
+      <w:bCs/>
+      <w:sz w:val="20"/>
+      <w:szCs w:val="20"/>
+    </w:rPr>
+  </w:style>
+  <w:style w:type="paragraph" w:styleId="BalloonText">
+    <w:name w:val="Balloon Text"/>
+    <w:basedOn w:val="Normal"/>
+    <w:link w:val="BalloonTextChar"/>
+    <w:uiPriority w:val="99"/>
+    <w:semiHidden/>
+    <w:unhideWhenUsed/>
+    <w:rsid w:val="00A85A87"/>
+    <w:rPr>
+      <w:rFonts w:ascii="Lucida Grande" w:hAnsi="Lucida Grande" w:cs="Lucida Grande"/>
+      <w:sz w:val="18"/>
+      <w:szCs w:val="18"/>
+    </w:rPr>
+  </w:style>
+  <w:style w:type="character" w:customStyle="1" w:styleId="BalloonTextChar">
+    <w:name w:val="Balloon Text Char"/>
+    <w:basedOn w:val="DefaultParagraphFont"/>
+    <w:link w:val="BalloonText"/>
+    <w:uiPriority w:val="99"/>
+    <w:semiHidden/>
+    <w:rsid w:val="00A85A87"/>
+    <w:rPr>
+      <w:rFonts w:ascii="Lucida Grande" w:hAnsi="Lucida Grande" w:cs="Lucida Grande"/>
+      <w:sz w:val="18"/>
+      <w:szCs w:val="18"/>
+    </w:rPr>
   </w:style>
 </w:styles>
 </file>

</xml_diff>

<commit_message>
More nuance in Allerton paper intro
</commit_message>
<xml_diff>
--- a/Educated Eavesdropping One-Page Summary.docx
+++ b/Educated Eavesdropping One-Page Summary.docx
@@ -92,7 +92,6 @@
     </w:p>
     <w:p/>
     <w:p>
-      <w:commentRangeStart w:id="1"/>
       <w:r>
         <w:t>It is already clear that t</w:t>
       </w:r>
@@ -129,13 +128,8 @@
       <w:r>
         <w:t>preliminary results have shown that eavesdroppers may also estimate channels with wide angular spread and highly oscillatory correlation functions if the environmental parameters do not change rapidly.</w:t>
       </w:r>
-      <w:commentRangeEnd w:id="1"/>
-      <w:r>
-        <w:rPr>
-          <w:rStyle w:val="CommentReference"/>
-        </w:rPr>
-        <w:commentReference w:id="1"/>
-      </w:r>
+      <w:bookmarkStart w:id="1" w:name="_GoBack"/>
+      <w:bookmarkEnd w:id="1"/>
     </w:p>
     <w:p/>
     <w:p>
@@ -143,7 +137,15 @@
         <w:t>The proposed analysis</w:t>
       </w:r>
       <w:r>
-        <w:t xml:space="preserve"> includes all spatially non-ergodic channels</w:t>
+        <w:t xml:space="preserve"> includes all spatially non-</w:t>
+      </w:r>
+      <w:proofErr w:type="spellStart"/>
+      <w:r>
+        <w:t>ergodic</w:t>
+      </w:r>
+      <w:proofErr w:type="spellEnd"/>
+      <w:r>
+        <w:t xml:space="preserve"> channels</w:t>
       </w:r>
       <w:r>
         <w:t xml:space="preserve"> and is based on mutual information</w:t>
@@ -214,7 +216,10 @@
           <w:b/>
           <w:i/>
         </w:rPr>
-        <w:t xml:space="preserve">Broader Impact: </w:t>
+        <w:t>Broader Impact:</w:t>
+      </w:r>
+      <w:r>
+        <w:t xml:space="preserve"> </w:t>
       </w:r>
       <w:r>
         <w:t>This work will result in a s</w:t>
@@ -274,7 +279,7 @@
 
 <file path=word/comments.xml><?xml version="1.0" encoding="utf-8"?>
 <w:comments xmlns:wpc="http://schemas.microsoft.com/office/word/2010/wordprocessingCanvas" xmlns:mo="http://schemas.microsoft.com/office/mac/office/2008/main" xmlns:mc="http://schemas.openxmlformats.org/markup-compatibility/2006" xmlns:mv="urn:schemas-microsoft-com:mac:vml" xmlns:o="urn:schemas-microsoft-com:office:office" xmlns:r="http://schemas.openxmlformats.org/officeDocument/2006/relationships" xmlns:m="http://schemas.openxmlformats.org/officeDocument/2006/math" xmlns:v="urn:schemas-microsoft-com:vml" xmlns:wp14="http://schemas.microsoft.com/office/word/2010/wordprocessingDrawing" xmlns:wp="http://schemas.openxmlformats.org/drawingml/2006/wordprocessingDrawing" xmlns:w10="urn:schemas-microsoft-com:office:word" xmlns:w="http://schemas.openxmlformats.org/wordprocessingml/2006/main" xmlns:w14="http://schemas.microsoft.com/office/word/2010/wordml" xmlns:wpg="http://schemas.microsoft.com/office/word/2010/wordprocessingGroup" xmlns:wpi="http://schemas.microsoft.com/office/word/2010/wordprocessingInk" xmlns:wne="http://schemas.microsoft.com/office/word/2006/wordml" xmlns:wps="http://schemas.microsoft.com/office/word/2010/wordprocessingShape" mc:Ignorable="w14 wp14">
-  <w:comment w:id="0" w:author="Kiersten Kerby-Patel" w:date="2015-07-10T12:46:00Z" w:initials="KK">
+  <w:comment w:id="0" w:author="Kiersten Kerby-Patel" w:date="2015-07-10T13:11:00Z" w:initials="KK">
     <w:p>
       <w:pPr>
         <w:pStyle w:val="CommentText"/>
@@ -286,31 +291,32 @@
         <w:annotationRef/>
       </w:r>
       <w:r>
-        <w:t xml:space="preserve">May be due to low power/computational ability at the nodes or </w:t>
+        <w:t xml:space="preserve"> …</w:t>
+      </w:r>
+      <w:proofErr w:type="gramStart"/>
+      <w:r>
+        <w:t>due</w:t>
+      </w:r>
+      <w:proofErr w:type="gramEnd"/>
+      <w:r>
+        <w:t xml:space="preserve"> to low power/computational ability at the nodes or </w:t>
       </w:r>
       <w:r>
         <w:t>high power/quantum computing on the part of the eavesdropper.</w:t>
       </w:r>
-    </w:p>
-  </w:comment>
-  <w:comment w:id="1" w:author="Kiersten Kerby-Patel" w:date="2015-07-10T12:49:00Z" w:initials="KK">
-    <w:p>
-      <w:pPr>
-        <w:pStyle w:val="CommentText"/>
-      </w:pPr>
-      <w:r>
-        <w:rPr>
-          <w:rStyle w:val="CommentReference"/>
-        </w:rPr>
-        <w:annotationRef/>
-      </w:r>
-      <w:r>
-        <w:t>I would like it if this paragraph was less directly critical but still pointed out the newness and generality of this approach vs. the He paper</w:t>
-      </w:r>
-      <w:bookmarkStart w:id="2" w:name="_GoBack"/>
-      <w:bookmarkEnd w:id="2"/>
-      <w:r>
-        <w:t>.</w:t>
+      <w:r>
+        <w:t xml:space="preserve">  I would like to fit </w:t>
+      </w:r>
+      <w:proofErr w:type="gramStart"/>
+      <w:r>
+        <w:t xml:space="preserve">in </w:t>
+      </w:r>
+      <w:r>
+        <w:t xml:space="preserve"> this</w:t>
+      </w:r>
+      <w:proofErr w:type="gramEnd"/>
+      <w:r>
+        <w:t xml:space="preserve"> detail.</w:t>
       </w:r>
     </w:p>
   </w:comment>

</xml_diff>

<commit_message>
mostly fixed CRLB program
Corrected CRLB math simplification, improved implementation in the
program - chanestCRLB2 now doesn’t have a singular information matrix
updated Educated Eavesdropping summary (sent to NSF PM)
More detail about limits of our analysis because of the assumptions we
make
</commit_message>
<xml_diff>
--- a/Educated Eavesdropping One-Page Summary.docx
+++ b/Educated Eavesdropping One-Page Summary.docx
@@ -9,13 +9,21 @@
       <w:r>
         <w:t>Educated Eavesdropping</w:t>
       </w:r>
+      <w:bookmarkStart w:id="0" w:name="_GoBack"/>
+      <w:bookmarkEnd w:id="0"/>
     </w:p>
     <w:p>
       <w:pPr>
         <w:pStyle w:val="Subtitle"/>
       </w:pPr>
       <w:r>
-        <w:t xml:space="preserve">Quantifying the Security of Fading-Based Key Generation </w:t>
+        <w:t>Quantifying the Security of</w:t>
+      </w:r>
+      <w:r>
+        <w:t xml:space="preserve"> Wireless</w:t>
+      </w:r>
+      <w:r>
+        <w:t xml:space="preserve"> Fading-Based Key Generation </w:t>
       </w:r>
     </w:p>
     <w:p/>
@@ -28,45 +36,123 @@
         <w:t>Abstract:</w:t>
       </w:r>
       <w:r>
-        <w:t xml:space="preserve"> The inherent variability of wireless fading channels, also known as the link signature, has recently attracted attention as a potential source of random numbers for symmetric key generation.  The </w:t>
-      </w:r>
-      <w:r>
-        <w:t xml:space="preserve">channel’s reciprocity allows the nodes to agree on a key without physically meeting.  It is particularly attractive </w:t>
-      </w:r>
-      <w:r>
-        <w:t xml:space="preserve">in cases where two parties </w:t>
-      </w:r>
-      <w:commentRangeStart w:id="0"/>
-      <w:r>
-        <w:t>cannot pre-ar</w:t>
-      </w:r>
-      <w:r>
-        <w:t xml:space="preserve">range or securely exchange keys. </w:t>
-      </w:r>
-      <w:commentRangeEnd w:id="0"/>
-      <w:r>
-        <w:rPr>
-          <w:rStyle w:val="CommentReference"/>
-        </w:rPr>
-        <w:commentReference w:id="0"/>
+        <w:t xml:space="preserve"> The </w:t>
+      </w:r>
+      <w:r>
+        <w:t>link signature</w:t>
+      </w:r>
+      <w:r>
+        <w:t xml:space="preserve"> of wireless fading channels has recently attracted attention as a potential source of random numbers for symmetric key generation.  The </w:t>
+      </w:r>
+      <w:r>
+        <w:t xml:space="preserve">channel’s reciprocity allows the nodes to agree on a key without physically meeting.  </w:t>
+      </w:r>
+      <w:r>
+        <w:t xml:space="preserve">Since </w:t>
+      </w:r>
+      <w:r>
+        <w:t xml:space="preserve">key exchange protocols such as </w:t>
+      </w:r>
+      <w:proofErr w:type="spellStart"/>
+      <w:r>
+        <w:t>Diffie-Helman</w:t>
+      </w:r>
+      <w:proofErr w:type="spellEnd"/>
+      <w:r>
+        <w:t xml:space="preserve"> are computationally demanding</w:t>
+      </w:r>
+      <w:r>
+        <w:t>, link signature key</w:t>
+      </w:r>
+      <w:r>
+        <w:t>ing</w:t>
+      </w:r>
+      <w:r>
+        <w:t xml:space="preserve"> is attractive if the communicating parties’ computational ability or power is low</w:t>
+      </w:r>
+      <w:r>
+        <w:t xml:space="preserve">.  It </w:t>
+      </w:r>
+      <w:r>
+        <w:t>is also considered to have</w:t>
+      </w:r>
+      <w:r>
+        <w:t xml:space="preserve"> potential application as a security option against eavesdroppers with high computing power</w:t>
+      </w:r>
+      <w:r>
+        <w:t xml:space="preserve"> or quantum computing</w:t>
+      </w:r>
+      <w:r>
+        <w:t>, since it ultimately depends on a random natural quantity.</w:t>
       </w:r>
     </w:p>
     <w:p/>
     <w:p>
       <w:r>
-        <w:t>Despite its unique features, e</w:t>
-      </w:r>
-      <w:r>
-        <w:t xml:space="preserve">ncryption keying based on wireless link signatures cannot be adopted unless </w:t>
+        <w:t xml:space="preserve">Despite its unique features, </w:t>
+      </w:r>
+      <w:r>
+        <w:t>link signature key</w:t>
+      </w:r>
+      <w:r>
+        <w:t>ing</w:t>
+      </w:r>
+      <w:r>
+        <w:t xml:space="preserve"> cannot be adopted unless </w:t>
       </w:r>
       <w:r>
         <w:t xml:space="preserve">its </w:t>
       </w:r>
       <w:r>
-        <w:t xml:space="preserve">level of security is quantifiable.  Because of the structure of the problem, this takes the form of a minimum secure distance beyond which eavesdroppers cannot estimate the link signature between legitimate nodes. </w:t>
-      </w:r>
-      <w:r>
-        <w:t xml:space="preserve">This is typically accomplished by examination of the channel correlation function’s spatial variation.  We argue that the channel correlation function is not an appropriate metric because </w:t>
+        <w:t xml:space="preserve">level of security is quantifiable. </w:t>
+      </w:r>
+      <w:r>
+        <w:t xml:space="preserve"> Such quantification</w:t>
+      </w:r>
+      <w:r>
+        <w:t xml:space="preserve"> takes the form of a minimum secure distance beyond which eavesdroppers cannot estimate the link signature </w:t>
+      </w:r>
+      <w:r>
+        <w:t xml:space="preserve">of the channel </w:t>
+      </w:r>
+      <w:r>
+        <w:t xml:space="preserve">between </w:t>
+      </w:r>
+      <w:r>
+        <w:t xml:space="preserve">the </w:t>
+      </w:r>
+      <w:r>
+        <w:t xml:space="preserve">legitimate nodes. </w:t>
+      </w:r>
+      <w:r>
+        <w:t xml:space="preserve">We argue that </w:t>
+      </w:r>
+      <w:r>
+        <w:t>the present method of estimating the minimum secure distance</w:t>
+      </w:r>
+      <w:r>
+        <w:t xml:space="preserve"> </w:t>
+      </w:r>
+      <w:r>
+        <w:t>is</w:t>
+      </w:r>
+      <w:r>
+        <w:t xml:space="preserve"> dangerously optimistic.  </w:t>
+      </w:r>
+      <w:r>
+        <w:t xml:space="preserve">In the present literature, </w:t>
+      </w:r>
+      <w:r>
+        <w:t>the correlation length is assumed to be a good estimate of the minimum secure distance</w:t>
+      </w:r>
+      <w:r>
+        <w:t xml:space="preserve">. </w:t>
+      </w:r>
+      <w:r>
+        <w:t>We argue that t</w:t>
+      </w:r>
+      <w:r>
+        <w:t xml:space="preserve">he channel correlation function is not an appropriate metric because </w:t>
       </w:r>
       <w:r>
         <w:t xml:space="preserve">environmental parameters, and thus </w:t>
@@ -89,9 +175,6 @@
       <w:r>
         <w:t xml:space="preserve">.  </w:t>
       </w:r>
-    </w:p>
-    <w:p/>
-    <w:p>
       <w:r>
         <w:t>It is already clear that t</w:t>
       </w:r>
@@ -126,18 +209,31 @@
         <w:t xml:space="preserve">our </w:t>
       </w:r>
       <w:r>
-        <w:t>preliminary results have shown that eavesdroppers may also estimate channels with wide angular spread and highly oscillatory correlation functions if the environmental parameters do not change rapidly.</w:t>
-      </w:r>
-      <w:bookmarkStart w:id="1" w:name="_GoBack"/>
-      <w:bookmarkEnd w:id="1"/>
+        <w:t>preliminary results have shown that eavesdroppers may also estimate channels with wide angular spread and highly oscillator</w:t>
+      </w:r>
+      <w:r>
+        <w:t>y correlation functions</w:t>
+      </w:r>
+      <w:r>
+        <w:t>.</w:t>
+      </w:r>
     </w:p>
     <w:p/>
     <w:p>
       <w:r>
-        <w:t>The proposed analysis</w:t>
-      </w:r>
-      <w:r>
-        <w:t xml:space="preserve"> includes all spatially non-</w:t>
+        <w:t>The first objective of this work is to q</w:t>
+      </w:r>
+      <w:r>
+        <w:t>uantify eavesdropper capabilities in general</w:t>
+      </w:r>
+      <w:r>
+        <w:t xml:space="preserve"> through both analysis and experimentation</w:t>
+      </w:r>
+      <w:r>
+        <w:t xml:space="preserve">.  </w:t>
+      </w:r>
+      <w:r>
+        <w:t>Eavesdropper capabilities in spatially non-</w:t>
       </w:r>
       <w:proofErr w:type="spellStart"/>
       <w:r>
@@ -145,37 +241,33 @@
       </w:r>
       <w:proofErr w:type="spellEnd"/>
       <w:r>
-        <w:t xml:space="preserve"> channels</w:t>
-      </w:r>
-      <w:r>
-        <w:t xml:space="preserve"> and is based on mutual information</w:t>
-      </w:r>
-      <w:r>
-        <w:t xml:space="preserve"> and estimation theory</w:t>
-      </w:r>
-      <w:r>
-        <w:t xml:space="preserve"> rather than the correlation function</w:t>
-      </w:r>
-      <w:r>
-        <w:t xml:space="preserve">. </w:t>
-      </w:r>
-      <w:r>
-        <w:t>The first objective of this work is to q</w:t>
-      </w:r>
-      <w:r>
-        <w:t>uantify eavesdropper capabilities in general</w:t>
-      </w:r>
-      <w:r>
-        <w:t xml:space="preserve"> through both analysis and experimentation</w:t>
-      </w:r>
-      <w:r>
-        <w:t>.  Second, the project will identify</w:t>
+        <w:t xml:space="preserve"> channels will be examined using spectral estimation.  The approach may be extended to spatially </w:t>
+      </w:r>
+      <w:proofErr w:type="spellStart"/>
+      <w:r>
+        <w:t>ergodic</w:t>
+      </w:r>
+      <w:proofErr w:type="spellEnd"/>
+      <w:r>
+        <w:t xml:space="preserve"> channels using time difference of arrival techniques. T</w:t>
+      </w:r>
+      <w:r>
+        <w:t xml:space="preserve">he project will </w:t>
+      </w:r>
+      <w:r>
+        <w:t xml:space="preserve">also </w:t>
+      </w:r>
+      <w:r>
+        <w:t>identify</w:t>
       </w:r>
       <w:r>
         <w:t xml:space="preserve"> </w:t>
       </w:r>
       <w:r>
         <w:t>possible strategies for improving security based on eavesdropper estimation capability results.</w:t>
+      </w:r>
+      <w:r>
+        <w:t xml:space="preserve">  </w:t>
       </w:r>
     </w:p>
     <w:p/>
@@ -225,7 +317,13 @@
         <w:t>This work will result in a s</w:t>
       </w:r>
       <w:r>
-        <w:t>ignificant advance toward practical applica</w:t>
+        <w:t xml:space="preserve">ignificant advance toward </w:t>
+      </w:r>
+      <w:r>
+        <w:t xml:space="preserve">establishing the </w:t>
+      </w:r>
+      <w:r>
+        <w:t>practical applica</w:t>
       </w:r>
       <w:r>
         <w:t>bility</w:t>
@@ -275,52 +373,6 @@
     </w:sectPr>
   </w:body>
 </w:document>
-</file>
-
-<file path=word/comments.xml><?xml version="1.0" encoding="utf-8"?>
-<w:comments xmlns:wpc="http://schemas.microsoft.com/office/word/2010/wordprocessingCanvas" xmlns:mo="http://schemas.microsoft.com/office/mac/office/2008/main" xmlns:mc="http://schemas.openxmlformats.org/markup-compatibility/2006" xmlns:mv="urn:schemas-microsoft-com:mac:vml" xmlns:o="urn:schemas-microsoft-com:office:office" xmlns:r="http://schemas.openxmlformats.org/officeDocument/2006/relationships" xmlns:m="http://schemas.openxmlformats.org/officeDocument/2006/math" xmlns:v="urn:schemas-microsoft-com:vml" xmlns:wp14="http://schemas.microsoft.com/office/word/2010/wordprocessingDrawing" xmlns:wp="http://schemas.openxmlformats.org/drawingml/2006/wordprocessingDrawing" xmlns:w10="urn:schemas-microsoft-com:office:word" xmlns:w="http://schemas.openxmlformats.org/wordprocessingml/2006/main" xmlns:w14="http://schemas.microsoft.com/office/word/2010/wordml" xmlns:wpg="http://schemas.microsoft.com/office/word/2010/wordprocessingGroup" xmlns:wpi="http://schemas.microsoft.com/office/word/2010/wordprocessingInk" xmlns:wne="http://schemas.microsoft.com/office/word/2006/wordml" xmlns:wps="http://schemas.microsoft.com/office/word/2010/wordprocessingShape" mc:Ignorable="w14 wp14">
-  <w:comment w:id="0" w:author="Kiersten Kerby-Patel" w:date="2015-07-10T13:11:00Z" w:initials="KK">
-    <w:p>
-      <w:pPr>
-        <w:pStyle w:val="CommentText"/>
-      </w:pPr>
-      <w:r>
-        <w:rPr>
-          <w:rStyle w:val="CommentReference"/>
-        </w:rPr>
-        <w:annotationRef/>
-      </w:r>
-      <w:r>
-        <w:t xml:space="preserve"> …</w:t>
-      </w:r>
-      <w:proofErr w:type="gramStart"/>
-      <w:r>
-        <w:t>due</w:t>
-      </w:r>
-      <w:proofErr w:type="gramEnd"/>
-      <w:r>
-        <w:t xml:space="preserve"> to low power/computational ability at the nodes or </w:t>
-      </w:r>
-      <w:r>
-        <w:t>high power/quantum computing on the part of the eavesdropper.</w:t>
-      </w:r>
-      <w:r>
-        <w:t xml:space="preserve">  I would like to fit </w:t>
-      </w:r>
-      <w:proofErr w:type="gramStart"/>
-      <w:r>
-        <w:t xml:space="preserve">in </w:t>
-      </w:r>
-      <w:r>
-        <w:t xml:space="preserve"> this</w:t>
-      </w:r>
-      <w:proofErr w:type="gramEnd"/>
-      <w:r>
-        <w:t xml:space="preserve"> detail.</w:t>
-      </w:r>
-    </w:p>
-  </w:comment>
-</w:comments>
 </file>
 
 <file path=word/numbering.xml><?xml version="1.0" encoding="utf-8"?>

</xml_diff>